<commit_message>
Updated an image of the 'yarn test'
</commit_message>
<xml_diff>
--- a/lesson-react-70-testing/instructions/react-testing.docx
+++ b/lesson-react-70-testing/instructions/react-testing.docx
@@ -7,12 +7,7 @@
         <w:pStyle w:val="Title"/>
       </w:pPr>
       <w:r>
-        <w:t>R</w:t>
-      </w:r>
-      <w:bookmarkStart w:id="0" w:name="_GoBack"/>
-      <w:bookmarkEnd w:id="0"/>
-      <w:r>
-        <w:t>eact</w:t>
+        <w:t>React</w:t>
       </w:r>
       <w:r>
         <w:t xml:space="preserve"> – </w:t>
@@ -358,7 +353,13 @@
         <w:pStyle w:val="Step"/>
       </w:pPr>
       <w:r>
-        <w:t xml:space="preserve">Open a terminal in the </w:t>
+        <w:t>Open a</w:t>
+      </w:r>
+      <w:r>
+        <w:t>nother</w:t>
+      </w:r>
+      <w:r>
+        <w:t xml:space="preserve"> terminal in the </w:t>
       </w:r>
       <w:r>
         <w:rPr>
@@ -396,6 +397,9 @@
       <w:r>
         <w:t>You should see the following:</w:t>
       </w:r>
+      <w:r>
+        <w:t xml:space="preserve">  NOTE: if no test results display, start the tests by typing an ‘a’ to run all the tests.</w:t>
+      </w:r>
     </w:p>
     <w:p>
       <w:pPr>
@@ -407,12 +411,9 @@
         <w:ind w:left="360" w:hanging="360"/>
       </w:pPr>
       <w:r>
-        <w:rPr>
-          <w:noProof/>
-        </w:rPr>
         <w:drawing>
-          <wp:inline distT="0" distB="0" distL="0" distR="0" wp14:anchorId="7AAB224C" wp14:editId="2525D794">
-            <wp:extent cx="5486400" cy="3498850"/>
+          <wp:inline distT="0" distB="0" distL="0" distR="0" wp14:anchorId="38A9117F" wp14:editId="74FFB2DE">
+            <wp:extent cx="5486400" cy="3727450"/>
             <wp:effectExtent l="0" t="0" r="0" b="6350"/>
             <wp:docPr id="1" name="Picture 1"/>
             <wp:cNvGraphicFramePr>
@@ -434,7 +435,7 @@
                   <pic:spPr>
                     <a:xfrm>
                       <a:off x="0" y="0"/>
-                      <a:ext cx="5486400" cy="3498850"/>
+                      <a:ext cx="5486400" cy="3727450"/>
                     </a:xfrm>
                     <a:prstGeom prst="rect">
                       <a:avLst/>
@@ -1227,10 +1228,12 @@
         </w:numPr>
         <w:ind w:left="360" w:hanging="360"/>
       </w:pPr>
+      <w:bookmarkStart w:id="0" w:name="_GoBack"/>
       <w:r>
         <w:t>Congratulations.  You have completed this lab.</w:t>
       </w:r>
     </w:p>
+    <w:bookmarkEnd w:id="0"/>
     <w:sectPr>
       <w:headerReference w:type="default" r:id="rId20"/>
       <w:footerReference w:type="default" r:id="rId21"/>
@@ -1312,7 +1315,7 @@
         <w:noProof/>
         <w:sz w:val="22"/>
       </w:rPr>
-      <w:t>1</w:t>
+      <w:t>5</w:t>
     </w:r>
     <w:r>
       <w:rPr>
@@ -3907,7 +3910,7 @@
 </file>
 
 <file path=customXml/itemProps1.xml><?xml version="1.0" encoding="utf-8"?>
-<ds:datastoreItem xmlns:ds="http://schemas.openxmlformats.org/officeDocument/2006/customXml" ds:itemID="{686EF590-F72B-8E47-836D-DAC20082D36B}">
+<ds:datastoreItem xmlns:ds="http://schemas.openxmlformats.org/officeDocument/2006/customXml" ds:itemID="{0E6517B8-3E17-E244-A4A7-7034896E146B}">
   <ds:schemaRefs>
     <ds:schemaRef ds:uri="http://schemas.openxmlformats.org/officeDocument/2006/bibliography"/>
   </ds:schemaRefs>

</xml_diff>